<commit_message>
Upload more files and presentations
</commit_message>
<xml_diff>
--- a/Documentation/FinaL Report.docx
+++ b/Documentation/FinaL Report.docx
@@ -4769,6 +4769,7 @@
           <w:i/>
         </w:rPr>
       </w:pPr>
+      <w:bookmarkStart w:id="0" w:name="_GoBack"/>
       <w:r>
         <w:rPr>
           <w:rFonts w:eastAsia="Times New Roman" w:cstheme="minorHAnsi"/>
@@ -4779,6 +4780,7 @@
         <w:t>The importance of road transportation cannot be over-emphasized on our daily lives, however there is the risk of road accidents attached with this method of commuting that has become an everyday part of our lives. In this project we will be exploring the road accidents in Canada and with the access to reported road accident data provided by the government of Canada we will be determining road configurations that contribute the most to accidents on Canadian roads. We will perform different analysis on the dataset to have a clear understanding of reported road accidents in Canada, seeing how different features contribute to these accidents. We developed a machine learning model that will predict the collision hotspot (which is simply the type of road configuration with the greatest where most accidents have occurred and will probably occur in the future). Our model was developed using different tools but to make it access to different users we developed a web application where users can interact with the model.</w:t>
       </w:r>
     </w:p>
+    <w:bookmarkEnd w:id="0"/>
     <w:p>
       <w:pPr>
         <w:spacing w:before="240" w:after="240"/>
@@ -10220,26 +10222,34 @@
           <w:rFonts w:cstheme="minorHAnsi"/>
         </w:rPr>
       </w:pPr>
-    </w:p>
-    <w:p>
-      <w:pPr>
-        <w:pStyle w:val="NormalWeb"/>
-        <w:spacing w:before="240" w:beforeAutospacing="0" w:after="240" w:afterAutospacing="0"/>
-        <w:rPr>
-          <w:rFonts w:asciiTheme="minorHAnsi" w:hAnsiTheme="minorHAnsi" w:cstheme="minorHAnsi"/>
-        </w:rPr>
-      </w:pPr>
-      <w:r>
-        <w:rPr>
-          <w:rFonts w:asciiTheme="minorHAnsi" w:hAnsiTheme="minorHAnsi" w:cstheme="minorHAnsi"/>
+      <w:r>
+        <w:rPr>
+          <w:rFonts w:cstheme="minorHAnsi"/>
           <w:noProof/>
           <w:color w:val="000000"/>
           <w:lang w:eastAsia="en-CA"/>
         </w:rPr>
+        <w:lastRenderedPageBreak/>
         <w:drawing>
-          <wp:inline distT="0" distB="0" distL="0" distR="0" wp14:anchorId="27872E72" wp14:editId="1AA6D6CD">
-            <wp:extent cx="5657850" cy="3653658"/>
-            <wp:effectExtent l="0" t="0" r="0" b="4445"/>
+          <wp:anchor distT="0" distB="0" distL="114300" distR="114300" simplePos="0" relativeHeight="251687936" behindDoc="0" locked="0" layoutInCell="1" allowOverlap="1" wp14:anchorId="27872E72" wp14:editId="6A75C1FE">
+            <wp:simplePos x="0" y="0"/>
+            <wp:positionH relativeFrom="column">
+              <wp:posOffset>0</wp:posOffset>
+            </wp:positionH>
+            <wp:positionV relativeFrom="paragraph">
+              <wp:posOffset>432</wp:posOffset>
+            </wp:positionV>
+            <wp:extent cx="5659120" cy="3653790"/>
+            <wp:effectExtent l="0" t="0" r="5080" b="3810"/>
+            <wp:wrapThrough wrapText="bothSides">
+              <wp:wrapPolygon edited="0">
+                <wp:start x="0" y="0"/>
+                <wp:lineTo x="0" y="21547"/>
+                <wp:lineTo x="21571" y="21547"/>
+                <wp:lineTo x="21571" y="0"/>
+                <wp:lineTo x="0" y="0"/>
+              </wp:wrapPolygon>
+            </wp:wrapThrough>
             <wp:docPr id="56" name="Picture 56" descr="C:\Users\Tolu\Downloads\Screen Shot 2020-08-25 at 3.50.52 AM.png"/>
             <wp:cNvGraphicFramePr>
               <a:graphicFrameLocks xmlns:a="http://schemas.openxmlformats.org/drawingml/2006/main" noChangeAspect="1"/>
@@ -10269,7 +10279,7 @@
                   <pic:spPr bwMode="auto">
                     <a:xfrm>
                       <a:off x="0" y="0"/>
-                      <a:ext cx="5662194" cy="3656463"/>
+                      <a:ext cx="5659120" cy="3653790"/>
                     </a:xfrm>
                     <a:prstGeom prst="rect">
                       <a:avLst/>
@@ -10282,15 +10292,14 @@
                 </pic:pic>
               </a:graphicData>
             </a:graphic>
-          </wp:inline>
+            <wp14:sizeRelH relativeFrom="margin">
+              <wp14:pctWidth>0</wp14:pctWidth>
+            </wp14:sizeRelH>
+            <wp14:sizeRelV relativeFrom="margin">
+              <wp14:pctHeight>0</wp14:pctHeight>
+            </wp14:sizeRelV>
+          </wp:anchor>
         </w:drawing>
-      </w:r>
-      <w:r>
-        <w:rPr>
-          <w:rFonts w:asciiTheme="minorHAnsi" w:hAnsiTheme="minorHAnsi" w:cstheme="minorHAnsi"/>
-          <w:color w:val="000000"/>
-        </w:rPr>
-        <w:t> </w:t>
       </w:r>
     </w:p>
     <w:p>
@@ -10305,36 +10314,29 @@
       <w:r>
         <w:rPr>
           <w:rFonts w:asciiTheme="minorHAnsi" w:hAnsiTheme="minorHAnsi" w:cstheme="minorHAnsi"/>
-          <w:color w:val="000000"/>
-        </w:rPr>
-        <w:t xml:space="preserve">Fig </w:t>
-      </w:r>
-      <w:r>
-        <w:rPr>
-          <w:rFonts w:asciiTheme="minorHAnsi" w:hAnsiTheme="minorHAnsi" w:cstheme="minorHAnsi"/>
-          <w:color w:val="000000"/>
-        </w:rPr>
-        <w:t>24: Launch the Web application</w:t>
-      </w:r>
-    </w:p>
-    <w:p>
-      <w:pPr>
-        <w:pStyle w:val="NormalWeb"/>
-        <w:spacing w:before="240" w:beforeAutospacing="0" w:after="240" w:afterAutospacing="0"/>
-        <w:rPr>
-          <w:rFonts w:asciiTheme="minorHAnsi" w:hAnsiTheme="minorHAnsi" w:cstheme="minorHAnsi"/>
-        </w:rPr>
-      </w:pPr>
-      <w:r>
-        <w:rPr>
-          <w:rFonts w:asciiTheme="minorHAnsi" w:hAnsiTheme="minorHAnsi" w:cstheme="minorHAnsi"/>
           <w:noProof/>
           <w:lang w:eastAsia="en-CA"/>
         </w:rPr>
         <w:drawing>
-          <wp:inline distT="0" distB="0" distL="0" distR="0" wp14:anchorId="54E88D10" wp14:editId="68C2E7A7">
-            <wp:extent cx="5047656" cy="3604904"/>
-            <wp:effectExtent l="0" t="0" r="635" b="0"/>
+          <wp:anchor distT="0" distB="0" distL="114300" distR="114300" simplePos="0" relativeHeight="251688960" behindDoc="0" locked="0" layoutInCell="1" allowOverlap="1" wp14:anchorId="54E88D10" wp14:editId="45ACD7E8">
+            <wp:simplePos x="0" y="0"/>
+            <wp:positionH relativeFrom="column">
+              <wp:posOffset>165100</wp:posOffset>
+            </wp:positionH>
+            <wp:positionV relativeFrom="paragraph">
+              <wp:posOffset>373380</wp:posOffset>
+            </wp:positionV>
+            <wp:extent cx="5046345" cy="3375025"/>
+            <wp:effectExtent l="0" t="0" r="0" b="3175"/>
+            <wp:wrapThrough wrapText="bothSides">
+              <wp:wrapPolygon edited="0">
+                <wp:start x="0" y="0"/>
+                <wp:lineTo x="0" y="21539"/>
+                <wp:lineTo x="21527" y="21539"/>
+                <wp:lineTo x="21527" y="0"/>
+                <wp:lineTo x="0" y="0"/>
+              </wp:wrapPolygon>
+            </wp:wrapThrough>
             <wp:docPr id="57" name="Picture 57" descr="C:\Users\Tolu\Downloads\Screen Shot 2020-08-25 at 3.51.39 AM.png"/>
             <wp:cNvGraphicFramePr>
               <a:graphicFrameLocks xmlns:a="http://schemas.openxmlformats.org/drawingml/2006/main" noChangeAspect="1"/>
@@ -10364,7 +10366,7 @@
                   <pic:spPr bwMode="auto">
                     <a:xfrm>
                       <a:off x="0" y="0"/>
-                      <a:ext cx="5048234" cy="3605317"/>
+                      <a:ext cx="5046345" cy="3375025"/>
                     </a:xfrm>
                     <a:prstGeom prst="rect">
                       <a:avLst/>
@@ -10377,12 +10379,233 @@
                 </pic:pic>
               </a:graphicData>
             </a:graphic>
+            <wp14:sizeRelH relativeFrom="margin">
+              <wp14:pctWidth>0</wp14:pctWidth>
+            </wp14:sizeRelH>
+            <wp14:sizeRelV relativeFrom="margin">
+              <wp14:pctHeight>0</wp14:pctHeight>
+            </wp14:sizeRelV>
+          </wp:anchor>
+        </w:drawing>
+      </w:r>
+      <w:r>
+        <w:rPr>
+          <w:rFonts w:asciiTheme="minorHAnsi" w:hAnsiTheme="minorHAnsi" w:cstheme="minorHAnsi"/>
+          <w:color w:val="000000"/>
+        </w:rPr>
+        <w:t xml:space="preserve">Fig </w:t>
+      </w:r>
+      <w:r>
+        <w:rPr>
+          <w:rFonts w:asciiTheme="minorHAnsi" w:hAnsiTheme="minorHAnsi" w:cstheme="minorHAnsi"/>
+          <w:color w:val="000000"/>
+        </w:rPr>
+        <w:t>24: Launch the Web application</w:t>
+      </w:r>
+    </w:p>
+    <w:p>
+      <w:pPr>
+        <w:pStyle w:val="NormalWeb"/>
+        <w:spacing w:before="240" w:beforeAutospacing="0" w:after="240" w:afterAutospacing="0"/>
+        <w:rPr>
+          <w:rFonts w:asciiTheme="minorHAnsi" w:hAnsiTheme="minorHAnsi" w:cstheme="minorHAnsi"/>
+        </w:rPr>
+      </w:pPr>
+    </w:p>
+    <w:p>
+      <w:pPr>
+        <w:spacing w:after="240"/>
+        <w:rPr>
+          <w:rFonts w:cstheme="minorHAnsi"/>
+          <w:bCs/>
+        </w:rPr>
+      </w:pPr>
+    </w:p>
+    <w:p>
+      <w:pPr>
+        <w:spacing w:after="240"/>
+        <w:rPr>
+          <w:rFonts w:cstheme="minorHAnsi"/>
+          <w:bCs/>
+        </w:rPr>
+      </w:pPr>
+    </w:p>
+    <w:p>
+      <w:pPr>
+        <w:spacing w:after="240"/>
+        <w:rPr>
+          <w:rFonts w:cstheme="minorHAnsi"/>
+          <w:bCs/>
+        </w:rPr>
+      </w:pPr>
+    </w:p>
+    <w:p>
+      <w:pPr>
+        <w:spacing w:after="240"/>
+        <w:rPr>
+          <w:rFonts w:cstheme="minorHAnsi"/>
+          <w:bCs/>
+        </w:rPr>
+      </w:pPr>
+    </w:p>
+    <w:p>
+      <w:pPr>
+        <w:spacing w:after="240"/>
+        <w:rPr>
+          <w:rFonts w:cstheme="minorHAnsi"/>
+          <w:bCs/>
+        </w:rPr>
+      </w:pPr>
+    </w:p>
+    <w:p>
+      <w:pPr>
+        <w:spacing w:after="240"/>
+        <w:rPr>
+          <w:rFonts w:cstheme="minorHAnsi"/>
+          <w:bCs/>
+        </w:rPr>
+      </w:pPr>
+    </w:p>
+    <w:p>
+      <w:pPr>
+        <w:spacing w:after="240"/>
+        <w:rPr>
+          <w:rFonts w:cstheme="minorHAnsi"/>
+          <w:bCs/>
+        </w:rPr>
+      </w:pPr>
+    </w:p>
+    <w:p>
+      <w:pPr>
+        <w:spacing w:after="240"/>
+        <w:rPr>
+          <w:rFonts w:cstheme="minorHAnsi"/>
+          <w:bCs/>
+        </w:rPr>
+      </w:pPr>
+    </w:p>
+    <w:p>
+      <w:pPr>
+        <w:spacing w:after="240"/>
+        <w:rPr>
+          <w:rFonts w:cstheme="minorHAnsi"/>
+          <w:bCs/>
+        </w:rPr>
+      </w:pPr>
+    </w:p>
+    <w:p>
+      <w:pPr>
+        <w:spacing w:after="240"/>
+        <w:rPr>
+          <w:rFonts w:cstheme="minorHAnsi"/>
+        </w:rPr>
+      </w:pPr>
+      <w:r>
+        <w:rPr>
+          <w:rFonts w:cstheme="minorHAnsi"/>
+          <w:bCs/>
+        </w:rPr>
+        <w:t>Fig. 25</w:t>
+      </w:r>
+      <w:r>
+        <w:rPr>
+          <w:rFonts w:cstheme="minorHAnsi"/>
+        </w:rPr>
+        <w:t>:</w:t>
+      </w:r>
+      <w:r>
+        <w:rPr>
+          <w:rFonts w:cstheme="minorHAnsi"/>
+        </w:rPr>
+        <w:t xml:space="preserve"> Prediction Collision Hotspot</w:t>
+      </w:r>
+    </w:p>
+    <w:p>
+      <w:pPr>
+        <w:pStyle w:val="NormalWeb"/>
+        <w:spacing w:before="0" w:beforeAutospacing="0" w:after="0" w:afterAutospacing="0"/>
+        <w:rPr>
+          <w:rFonts w:asciiTheme="minorHAnsi" w:hAnsiTheme="minorHAnsi" w:cstheme="minorHAnsi"/>
+          <w:color w:val="000000"/>
+        </w:rPr>
+      </w:pPr>
+    </w:p>
+    <w:p>
+      <w:pPr>
+        <w:pStyle w:val="NormalWeb"/>
+        <w:spacing w:before="0" w:beforeAutospacing="0" w:after="0" w:afterAutospacing="0"/>
+        <w:rPr>
+          <w:rFonts w:asciiTheme="minorHAnsi" w:hAnsiTheme="minorHAnsi" w:cstheme="minorHAnsi"/>
+          <w:color w:val="000000"/>
+        </w:rPr>
+      </w:pPr>
+      <w:r>
+        <w:rPr>
+          <w:noProof/>
+        </w:rPr>
+        <w:drawing>
+          <wp:inline distT="0" distB="0" distL="0" distR="0" wp14:anchorId="38D67BA5" wp14:editId="175247E1">
+            <wp:extent cx="5762273" cy="3525898"/>
+            <wp:effectExtent l="0" t="0" r="3810" b="5080"/>
+            <wp:docPr id="37" name="Picture 1">
+              <a:extLst xmlns:a="http://schemas.openxmlformats.org/drawingml/2006/main">
+                <a:ext uri="{FF2B5EF4-FFF2-40B4-BE49-F238E27FC236}">
+                  <a16:creationId xmlns:a16="http://schemas.microsoft.com/office/drawing/2014/main" id="{1EFB5D45-F915-8243-8372-E5234CAA5EA1}"/>
+                </a:ext>
+              </a:extLst>
+            </wp:docPr>
+            <wp:cNvGraphicFramePr>
+              <a:graphicFrameLocks xmlns:a="http://schemas.openxmlformats.org/drawingml/2006/main" noChangeAspect="1"/>
+            </wp:cNvGraphicFramePr>
+            <a:graphic xmlns:a="http://schemas.openxmlformats.org/drawingml/2006/main">
+              <a:graphicData uri="http://schemas.openxmlformats.org/drawingml/2006/picture">
+                <pic:pic xmlns:pic="http://schemas.openxmlformats.org/drawingml/2006/picture">
+                  <pic:nvPicPr>
+                    <pic:cNvPr id="2" name="Picture 1">
+                      <a:extLst>
+                        <a:ext uri="{FF2B5EF4-FFF2-40B4-BE49-F238E27FC236}">
+                          <a16:creationId xmlns:a16="http://schemas.microsoft.com/office/drawing/2014/main" id="{1EFB5D45-F915-8243-8372-E5234CAA5EA1}"/>
+                        </a:ext>
+                      </a:extLst>
+                    </pic:cNvPr>
+                    <pic:cNvPicPr>
+                      <a:picLocks noChangeAspect="1"/>
+                    </pic:cNvPicPr>
+                  </pic:nvPicPr>
+                  <pic:blipFill>
+                    <a:blip r:embed="rId33"/>
+                    <a:stretch>
+                      <a:fillRect/>
+                    </a:stretch>
+                  </pic:blipFill>
+                  <pic:spPr>
+                    <a:xfrm>
+                      <a:off x="0" y="0"/>
+                      <a:ext cx="5762273" cy="3525898"/>
+                    </a:xfrm>
+                    <a:prstGeom prst="rect">
+                      <a:avLst/>
+                    </a:prstGeom>
+                  </pic:spPr>
+                </pic:pic>
+              </a:graphicData>
+            </a:graphic>
           </wp:inline>
         </w:drawing>
       </w:r>
     </w:p>
     <w:p>
       <w:pPr>
+        <w:pStyle w:val="NormalWeb"/>
+        <w:spacing w:before="0" w:beforeAutospacing="0" w:after="0" w:afterAutospacing="0"/>
+        <w:rPr>
+          <w:rFonts w:asciiTheme="minorHAnsi" w:hAnsiTheme="minorHAnsi" w:cstheme="minorHAnsi"/>
+          <w:color w:val="000000"/>
+        </w:rPr>
+      </w:pPr>
+    </w:p>
+    <w:p>
+      <w:pPr>
         <w:spacing w:after="240"/>
         <w:rPr>
           <w:rFonts w:cstheme="minorHAnsi"/>
@@ -10393,12 +10616,18 @@
           <w:rFonts w:cstheme="minorHAnsi"/>
           <w:bCs/>
         </w:rPr>
-        <w:lastRenderedPageBreak/>
-        <w:t>Fig. 25</w:t>
+        <w:t>Fig. 2</w:t>
       </w:r>
       <w:r>
         <w:rPr>
           <w:rFonts w:cstheme="minorHAnsi"/>
+          <w:bCs/>
+        </w:rPr>
+        <w:t>6</w:t>
+      </w:r>
+      <w:r>
+        <w:rPr>
+          <w:rFonts w:cstheme="minorHAnsi"/>
         </w:rPr>
         <w:t>:</w:t>
       </w:r>
@@ -10406,8 +10635,24 @@
         <w:rPr>
           <w:rFonts w:cstheme="minorHAnsi"/>
         </w:rPr>
-        <w:t xml:space="preserve"> Prediction Collision Hotspot</w:t>
-      </w:r>
+        <w:t xml:space="preserve"> Prediction </w:t>
+      </w:r>
+      <w:r>
+        <w:rPr>
+          <w:rFonts w:cstheme="minorHAnsi"/>
+        </w:rPr>
+        <w:t>Result</w:t>
+      </w:r>
+    </w:p>
+    <w:p>
+      <w:pPr>
+        <w:pStyle w:val="NormalWeb"/>
+        <w:spacing w:before="0" w:beforeAutospacing="0" w:after="0" w:afterAutospacing="0"/>
+        <w:rPr>
+          <w:rFonts w:asciiTheme="minorHAnsi" w:hAnsiTheme="minorHAnsi" w:cstheme="minorHAnsi"/>
+          <w:color w:val="000000"/>
+        </w:rPr>
+      </w:pPr>
     </w:p>
     <w:p>
       <w:pPr>
@@ -10642,6 +10887,7 @@
         <w:rPr>
           <w:rFonts w:asciiTheme="minorHAnsi" w:hAnsiTheme="minorHAnsi" w:cstheme="minorHAnsi"/>
         </w:rPr>
+        <w:lastRenderedPageBreak/>
         <w:t xml:space="preserve">Lack of </w:t>
       </w:r>
       <w:proofErr w:type="gramStart"/>
@@ -10689,15 +10935,7 @@
         <w:rPr>
           <w:rFonts w:asciiTheme="minorHAnsi" w:hAnsiTheme="minorHAnsi" w:cstheme="minorHAnsi"/>
         </w:rPr>
-        <w:t>) was completely new for us and we had been through a great learning curve during this proj</w:t>
-      </w:r>
-      <w:bookmarkStart w:id="0" w:name="_GoBack"/>
-      <w:bookmarkEnd w:id="0"/>
-      <w:r>
-        <w:rPr>
-          <w:rFonts w:asciiTheme="minorHAnsi" w:hAnsiTheme="minorHAnsi" w:cstheme="minorHAnsi"/>
-        </w:rPr>
-        <w:t xml:space="preserve">ect.  </w:t>
+        <w:t xml:space="preserve">) was completely new for us and we had been through a great learning curve during this project.  </w:t>
       </w:r>
     </w:p>
     <w:p>
@@ -10766,7 +11004,7 @@
         </w:rPr>
         <w:t xml:space="preserve"> repository provided </w:t>
       </w:r>
-      <w:hyperlink r:id="rId33" w:history="1">
+      <w:hyperlink r:id="rId34" w:history="1">
         <w:r>
           <w:rPr>
             <w:rStyle w:val="Hyperlink"/>
@@ -10792,76 +11030,6 @@
         <w:jc w:val="both"/>
         <w:rPr>
           <w:rFonts w:asciiTheme="minorHAnsi" w:hAnsiTheme="minorHAnsi" w:cstheme="minorHAnsi"/>
-          <w:color w:val="000000"/>
-        </w:rPr>
-      </w:pPr>
-    </w:p>
-    <w:p>
-      <w:pPr>
-        <w:pStyle w:val="NormalWeb"/>
-        <w:spacing w:before="240" w:beforeAutospacing="0" w:after="240" w:afterAutospacing="0"/>
-        <w:jc w:val="both"/>
-        <w:rPr>
-          <w:rFonts w:asciiTheme="minorHAnsi" w:hAnsiTheme="minorHAnsi" w:cstheme="minorHAnsi"/>
-          <w:b/>
-          <w:bCs/>
-          <w:color w:val="000000"/>
-        </w:rPr>
-      </w:pPr>
-    </w:p>
-    <w:p>
-      <w:pPr>
-        <w:pStyle w:val="NormalWeb"/>
-        <w:spacing w:before="240" w:beforeAutospacing="0" w:after="240" w:afterAutospacing="0"/>
-        <w:jc w:val="both"/>
-        <w:rPr>
-          <w:rFonts w:asciiTheme="minorHAnsi" w:hAnsiTheme="minorHAnsi" w:cstheme="minorHAnsi"/>
-        </w:rPr>
-      </w:pPr>
-    </w:p>
-    <w:p>
-      <w:pPr>
-        <w:pStyle w:val="NormalWeb"/>
-        <w:spacing w:before="240" w:beforeAutospacing="0" w:after="240" w:afterAutospacing="0"/>
-        <w:jc w:val="both"/>
-        <w:rPr>
-          <w:rFonts w:asciiTheme="minorHAnsi" w:hAnsiTheme="minorHAnsi" w:cstheme="minorHAnsi"/>
-          <w:b/>
-          <w:bCs/>
-          <w:color w:val="000000"/>
-        </w:rPr>
-      </w:pPr>
-      <w:r>
-        <w:rPr>
-          <w:rFonts w:asciiTheme="minorHAnsi" w:hAnsiTheme="minorHAnsi" w:cstheme="minorHAnsi"/>
-          <w:b/>
-          <w:bCs/>
-          <w:color w:val="000000"/>
-        </w:rPr>
-        <w:lastRenderedPageBreak/>
-        <w:t> </w:t>
-      </w:r>
-    </w:p>
-    <w:p>
-      <w:pPr>
-        <w:pStyle w:val="NormalWeb"/>
-        <w:spacing w:before="240" w:beforeAutospacing="0" w:after="240" w:afterAutospacing="0"/>
-        <w:jc w:val="both"/>
-        <w:rPr>
-          <w:rFonts w:asciiTheme="minorHAnsi" w:hAnsiTheme="minorHAnsi" w:cstheme="minorHAnsi"/>
-          <w:b/>
-          <w:bCs/>
-          <w:color w:val="000000"/>
-        </w:rPr>
-      </w:pPr>
-    </w:p>
-    <w:p>
-      <w:pPr>
-        <w:pStyle w:val="NormalWeb"/>
-        <w:spacing w:before="240" w:beforeAutospacing="0" w:after="240" w:afterAutospacing="0"/>
-        <w:jc w:val="both"/>
-        <w:rPr>
-          <w:rFonts w:asciiTheme="minorHAnsi" w:hAnsiTheme="minorHAnsi" w:cstheme="minorHAnsi"/>
           <w:b/>
           <w:bCs/>
           <w:color w:val="000000"/>
@@ -11239,6 +11407,7 @@
           <w:color w:val="000000"/>
           <w:shd w:val="clear" w:color="auto" w:fill="FFFFFF"/>
         </w:rPr>
+        <w:lastRenderedPageBreak/>
         <w:t>Roos, J., 2016. Etiology of Motor Vehicle Collision Fatalities in Urban and Rural Canada. </w:t>
       </w:r>
       <w:r>
@@ -13015,6 +13184,7 @@
     <w:lsdException w:name="HTML Sample" w:semiHidden="1" w:unhideWhenUsed="1"/>
     <w:lsdException w:name="HTML Typewriter" w:semiHidden="1" w:unhideWhenUsed="1"/>
     <w:lsdException w:name="HTML Variable" w:semiHidden="1" w:unhideWhenUsed="1"/>
+    <w:lsdException w:name="Normal Table" w:semiHidden="1" w:unhideWhenUsed="1"/>
     <w:lsdException w:name="annotation subject" w:semiHidden="1" w:unhideWhenUsed="1"/>
     <w:lsdException w:name="No List" w:semiHidden="1" w:unhideWhenUsed="1"/>
     <w:lsdException w:name="Outline List 1" w:semiHidden="1" w:unhideWhenUsed="1"/>
@@ -13058,8 +13228,10 @@
     <w:lsdException w:name="Table Elegant" w:semiHidden="1" w:unhideWhenUsed="1"/>
     <w:lsdException w:name="Table Professional" w:semiHidden="1" w:unhideWhenUsed="1"/>
     <w:lsdException w:name="Table Subtle 1" w:semiHidden="1" w:unhideWhenUsed="1"/>
+    <w:lsdException w:name="Table Subtle 2" w:semiHidden="1" w:unhideWhenUsed="1"/>
     <w:lsdException w:name="Table Web 1" w:semiHidden="1" w:unhideWhenUsed="1"/>
     <w:lsdException w:name="Table Web 2" w:semiHidden="1" w:unhideWhenUsed="1"/>
+    <w:lsdException w:name="Table Web 3" w:semiHidden="1" w:unhideWhenUsed="1"/>
     <w:lsdException w:name="Balloon Text" w:semiHidden="1" w:unhideWhenUsed="1"/>
     <w:lsdException w:name="Table Grid" w:uiPriority="39"/>
     <w:lsdException w:name="Table Theme" w:semiHidden="1" w:unhideWhenUsed="1"/>

</xml_diff>